<commit_message>
first pass circumcision psalis
</commit_message>
<xml_diff>
--- a/Psalmody Source/37 circumcision psali watos.docx
+++ b/Psalmody Source/37 circumcision psali watos.docx
@@ -101,6 +101,33 @@
             <w:pPr>
               <w:ind w:left="196" w:hanging="196"/>
             </w:pPr>
+            <w:r>
+              <w:t>Offer to the Lord,</w:t>
+            </w:r>
+          </w:p>
+          <w:p>
+            <w:pPr>
+              <w:ind w:left="196" w:hanging="196"/>
+            </w:pPr>
+            <w:r>
+              <w:t>O blessed sons of God,</w:t>
+            </w:r>
+          </w:p>
+          <w:p>
+            <w:pPr>
+              <w:ind w:left="196" w:hanging="196"/>
+            </w:pPr>
+            <w:r>
+              <w:t>Offer to the Lord</w:t>
+            </w:r>
+          </w:p>
+          <w:p>
+            <w:pPr>
+              <w:ind w:left="196" w:hanging="196"/>
+            </w:pPr>
+            <w:r>
+              <w:t>Lambs and fat calves.</w:t>
+            </w:r>
           </w:p>
         </w:tc>
         <w:tc>
@@ -146,6 +173,33 @@
             <w:pPr>
               <w:ind w:left="196" w:hanging="196"/>
             </w:pPr>
+            <w:r>
+              <w:t>Send up to Him the honour,</w:t>
+            </w:r>
+          </w:p>
+          <w:p>
+            <w:pPr>
+              <w:ind w:left="196" w:hanging="196"/>
+            </w:pPr>
+            <w:r>
+              <w:t>And the glory of His holy Name.</w:t>
+            </w:r>
+          </w:p>
+          <w:p>
+            <w:pPr>
+              <w:ind w:left="196" w:hanging="196"/>
+            </w:pPr>
+            <w:r>
+              <w:t>Serve God righteously,</w:t>
+            </w:r>
+          </w:p>
+          <w:p>
+            <w:pPr>
+              <w:ind w:left="196" w:hanging="196"/>
+            </w:pPr>
+            <w:r>
+              <w:t>And worship Him in the courts of His holiness.</w:t>
+            </w:r>
           </w:p>
         </w:tc>
         <w:tc>
@@ -191,6 +245,33 @@
             <w:pPr>
               <w:ind w:left="196" w:hanging="196"/>
             </w:pPr>
+            <w:r>
+              <w:t>The oblations are offered to Him,</w:t>
+            </w:r>
+          </w:p>
+          <w:p>
+            <w:pPr>
+              <w:ind w:left="196" w:hanging="196"/>
+            </w:pPr>
+            <w:r>
+              <w:t>Come into His holy courts,</w:t>
+            </w:r>
+          </w:p>
+          <w:p>
+            <w:pPr>
+              <w:ind w:left="196" w:hanging="196"/>
+            </w:pPr>
+            <w:r>
+              <w:t>And raise on His altar</w:t>
+            </w:r>
+          </w:p>
+          <w:p>
+            <w:pPr>
+              <w:ind w:left="196" w:hanging="196"/>
+            </w:pPr>
+            <w:r>
+              <w:t>The calves and lambs.</w:t>
+            </w:r>
           </w:p>
         </w:tc>
         <w:tc>
@@ -236,6 +317,33 @@
             <w:pPr>
               <w:ind w:left="196" w:hanging="196"/>
             </w:pPr>
+            <w:r>
+              <w:t>David, the hymnist of truth,</w:t>
+            </w:r>
+          </w:p>
+          <w:p>
+            <w:pPr>
+              <w:ind w:left="196" w:hanging="196"/>
+            </w:pPr>
+            <w:r>
+              <w:t>Proclaims with great care,</w:t>
+            </w:r>
+          </w:p>
+          <w:p>
+            <w:pPr>
+              <w:ind w:left="196" w:hanging="196"/>
+            </w:pPr>
+            <w:r>
+              <w:t>“I was glad when they said to me,</w:t>
+            </w:r>
+          </w:p>
+          <w:p>
+            <w:pPr>
+              <w:ind w:left="196" w:hanging="196"/>
+            </w:pPr>
+            <w:r>
+              <w:t>Let us enter the house of the Lord.”</w:t>
+            </w:r>
           </w:p>
         </w:tc>
         <w:tc>
@@ -281,6 +389,33 @@
             <w:pPr>
               <w:ind w:left="196" w:hanging="196"/>
             </w:pPr>
+            <w:r>
+              <w:t>Come into</w:t>
+            </w:r>
+          </w:p>
+          <w:p>
+            <w:pPr>
+              <w:ind w:left="196" w:hanging="196"/>
+            </w:pPr>
+            <w:r>
+              <w:t>The Altar of God,</w:t>
+            </w:r>
+          </w:p>
+          <w:p>
+            <w:pPr>
+              <w:ind w:left="196" w:hanging="196"/>
+            </w:pPr>
+            <w:r>
+              <w:t>With good praises,</w:t>
+            </w:r>
+          </w:p>
+          <w:p>
+            <w:pPr>
+              <w:ind w:left="196" w:hanging="196"/>
+            </w:pPr>
+            <w:r>
+              <w:t>With the bloodless Oblations.</w:t>
+            </w:r>
           </w:p>
         </w:tc>
         <w:tc>
@@ -326,6 +461,33 @@
             <w:pPr>
               <w:ind w:left="196" w:hanging="196"/>
             </w:pPr>
+            <w:r>
+              <w:t>For truly the Master of the Law,</w:t>
+            </w:r>
+          </w:p>
+          <w:p>
+            <w:pPr>
+              <w:ind w:left="196" w:hanging="196"/>
+            </w:pPr>
+            <w:r>
+              <w:t>The creator of Adam,</w:t>
+            </w:r>
+          </w:p>
+          <w:p>
+            <w:pPr>
+              <w:ind w:left="196" w:hanging="196"/>
+            </w:pPr>
+            <w:r>
+              <w:t>Came under the Law,</w:t>
+            </w:r>
+          </w:p>
+          <w:p>
+            <w:pPr>
+              <w:ind w:left="196" w:hanging="196"/>
+            </w:pPr>
+            <w:r>
+              <w:t>When He was born of Mary.</w:t>
+            </w:r>
           </w:p>
         </w:tc>
         <w:tc>
@@ -371,6 +533,37 @@
             <w:pPr>
               <w:ind w:left="196" w:hanging="196"/>
             </w:pPr>
+            <w:r>
+              <w:t>When eight days were fulfilled,</w:t>
+            </w:r>
+          </w:p>
+          <w:p>
+            <w:pPr>
+              <w:ind w:left="196" w:hanging="196"/>
+            </w:pPr>
+            <w:r>
+              <w:t>After His mysterious birth,</w:t>
+            </w:r>
+          </w:p>
+          <w:p>
+            <w:pPr>
+              <w:ind w:left="196" w:hanging="196"/>
+            </w:pPr>
+            <w:r>
+              <w:t xml:space="preserve">He fulfilled the Law, </w:t>
+            </w:r>
+          </w:p>
+          <w:p>
+            <w:pPr>
+              <w:ind w:left="196" w:hanging="196"/>
+            </w:pPr>
+            <w:r>
+              <w:t xml:space="preserve">Entering the house of </w:t>
+            </w:r>
+            <w:r>
+              <w:lastRenderedPageBreak/>
+              <w:t>circumcision.</w:t>
+            </w:r>
           </w:p>
         </w:tc>
         <w:tc>
@@ -394,11 +587,8 @@
               <w:pStyle w:val="Coptic"/>
             </w:pPr>
             <w:r>
-              <w:t xml:space="preserve">Ⲑⲉⲟⲥ ⲡⲓⲟⲩⲁⲓ ⲙ̀ⲙⲁⲩⲁⲧϥ: ⲁϥⲓ̀ⲛⲓ ⲙ̀ⲙⲟⲛ ϧⲉⲛ ϩⲱⲃ ⲛⲓⲃⲉⲛ: ϣⲁⲧⲉⲛ </w:t>
-            </w:r>
-            <w:r>
               <w:lastRenderedPageBreak/>
-              <w:t>ⲫ̀ⲛⲟⲃⲓ ⲙ̀ⲙⲁⲩⲁⲧϥ: ⲛ̀ⲑⲟϥ ⲡⲉ Ⲡⲟ̄ⲥ̄ ⲛ̀ⲧⲉ ⲛⲟⲙϯ ⲛⲓⲃⲉⲛ.</w:t>
+              <w:t>Ⲑⲉⲟⲥ ⲡⲓⲟⲩⲁⲓ ⲙ̀ⲙⲁⲩⲁⲧϥ: ⲁϥⲓ̀ⲛⲓ ⲙ̀ⲙⲟⲛ ϧⲉⲛ ϩⲱⲃ ⲛⲓⲃⲉⲛ: ϣⲁⲧⲉⲛ ⲫ̀ⲛⲟⲃⲓ ⲙ̀ⲙⲁⲩⲁⲧϥ: ⲛ̀ⲑⲟϥ ⲡⲉ Ⲡⲟ̄ⲥ̄ ⲛ̀ⲧⲉ ⲛⲟⲙϯ ⲛⲓⲃⲉⲛ.</w:t>
             </w:r>
           </w:p>
         </w:tc>
@@ -408,23 +598,45 @@
           </w:tcPr>
           <w:p>
             <w:r>
-              <w:lastRenderedPageBreak/>
-              <w:t xml:space="preserve">The only begotten God, took our shape in everything, but the sin </w:t>
-            </w:r>
-            <w:r>
-              <w:lastRenderedPageBreak/>
-              <w:t>alone, and He is the Lord of hosts.</w:t>
-            </w:r>
-          </w:p>
-        </w:tc>
-        <w:tc>
-          <w:tcPr>
-            <w:tcW w:w="1255" w:type="pct"/>
-          </w:tcPr>
-          <w:p>
-            <w:pPr>
-              <w:ind w:left="196" w:hanging="196"/>
-            </w:pPr>
+              <w:t>The only begotten God, took our shape in everything, but the sin alone, and He is the Lord of hosts.</w:t>
+            </w:r>
+          </w:p>
+        </w:tc>
+        <w:tc>
+          <w:tcPr>
+            <w:tcW w:w="1255" w:type="pct"/>
+          </w:tcPr>
+          <w:p>
+            <w:pPr>
+              <w:ind w:left="196" w:hanging="196"/>
+            </w:pPr>
+            <w:r>
+              <w:t>The Only-Begotten God,</w:t>
+            </w:r>
+          </w:p>
+          <w:p>
+            <w:pPr>
+              <w:ind w:left="196" w:hanging="196"/>
+            </w:pPr>
+            <w:r>
+              <w:t>The Lord of hosts,</w:t>
+            </w:r>
+          </w:p>
+          <w:p>
+            <w:pPr>
+              <w:ind w:left="196" w:hanging="196"/>
+            </w:pPr>
+            <w:r>
+              <w:t>Took our form in all things,</w:t>
+            </w:r>
+          </w:p>
+          <w:p>
+            <w:pPr>
+              <w:ind w:left="196" w:hanging="196"/>
+            </w:pPr>
+            <w:r>
+              <w:t>Save sin alone.</w:t>
+            </w:r>
           </w:p>
         </w:tc>
         <w:tc>
@@ -448,7 +660,6 @@
               <w:pStyle w:val="Coptic"/>
             </w:pPr>
             <w:r>
-              <w:lastRenderedPageBreak/>
               <w:t>Ⲓⲏ̄ⲥ̄ Ⲡⲭ̄ⲥ̄ ⲁⲩⲙⲟⲩϯ ⲉ̀ⲣⲟϥ: ⲕⲁⲧⲁ ⲛ̀ⲥⲁϫⲓ ⲙ̀ⲡⲓⲁⲅⲅⲉⲗⲟⲥ: ⲙ̀ⲡⲁⲧⲟⲩⲉⲣⲃⲟⲕⲓ ⲙ̀ⲙⲟϥ: ϧⲉⲛ ⲑ̀ⲛⲉϫⲓ ⲛ̀Ϯⲡⲁⲣⲑⲉⲛⲟⲥ.</w:t>
             </w:r>
           </w:p>
@@ -471,6 +682,33 @@
             <w:pPr>
               <w:ind w:left="196" w:hanging="196"/>
             </w:pPr>
+            <w:r>
+              <w:t>And He was called Jesus Christ,</w:t>
+            </w:r>
+          </w:p>
+          <w:p>
+            <w:pPr>
+              <w:ind w:left="196" w:hanging="196"/>
+            </w:pPr>
+            <w:r>
+              <w:t>According to the angelic saying,</w:t>
+            </w:r>
+          </w:p>
+          <w:p>
+            <w:pPr>
+              <w:ind w:left="196" w:hanging="196"/>
+            </w:pPr>
+            <w:r>
+              <w:t>Before He emptied Himself and</w:t>
+            </w:r>
+          </w:p>
+          <w:p>
+            <w:pPr>
+              <w:ind w:left="196" w:hanging="196"/>
+            </w:pPr>
+            <w:r>
+              <w:t>Entered the womb of the Virgin.</w:t>
+            </w:r>
           </w:p>
         </w:tc>
         <w:tc>
@@ -516,6 +754,33 @@
             <w:pPr>
               <w:ind w:left="196" w:hanging="196"/>
             </w:pPr>
+            <w:r>
+              <w:t>When she completed her days,</w:t>
+            </w:r>
+          </w:p>
+          <w:p>
+            <w:pPr>
+              <w:ind w:left="196" w:hanging="196"/>
+            </w:pPr>
+            <w:r>
+              <w:t>According to the Law of Moses,</w:t>
+            </w:r>
+          </w:p>
+          <w:p>
+            <w:pPr>
+              <w:ind w:left="196" w:hanging="196"/>
+            </w:pPr>
+            <w:r>
+              <w:t>She made haste and washed</w:t>
+            </w:r>
+          </w:p>
+          <w:p>
+            <w:pPr>
+              <w:ind w:left="196" w:hanging="196"/>
+            </w:pPr>
+            <w:r>
+              <w:t>And was purified.</w:t>
+            </w:r>
           </w:p>
         </w:tc>
         <w:tc>
@@ -548,16 +813,64 @@
             <w:tcW w:w="1242" w:type="pct"/>
           </w:tcPr>
           <w:p>
-            <w:r>
-              <w:t>And also with a broken spirit, going ot Jerusalem, to fulfil what’s written, with an unfortified heart.</w:t>
-            </w:r>
-          </w:p>
-        </w:tc>
-        <w:tc>
-          <w:tcPr>
-            <w:tcW w:w="1255" w:type="pct"/>
-          </w:tcPr>
-          <w:p/>
+            <w:commentRangeStart w:id="0"/>
+            <w:r>
+              <w:t xml:space="preserve">And </w:t>
+            </w:r>
+            <w:commentRangeEnd w:id="0"/>
+            <w:r>
+              <w:rPr>
+                <w:rStyle w:val="CommentReference"/>
+              </w:rPr>
+              <w:commentReference w:id="0"/>
+            </w:r>
+            <w:r>
+              <w:t xml:space="preserve">also with a broken spirit, going </w:t>
+            </w:r>
+            <w:r>
+              <w:t>to</w:t>
+            </w:r>
+            <w:r>
+              <w:t xml:space="preserve"> Jerusalem, to fulfil what’s written, with an unfortified heart.</w:t>
+            </w:r>
+          </w:p>
+        </w:tc>
+        <w:tc>
+          <w:tcPr>
+            <w:tcW w:w="1255" w:type="pct"/>
+          </w:tcPr>
+          <w:p>
+            <w:r>
+              <w:t xml:space="preserve">And with a </w:t>
+            </w:r>
+            <w:r>
+              <w:t>meek</w:t>
+            </w:r>
+            <w:r>
+              <w:t xml:space="preserve"> spirit,</w:t>
+            </w:r>
+          </w:p>
+          <w:p>
+            <w:r>
+              <w:t>She went to Jerusalem</w:t>
+            </w:r>
+          </w:p>
+          <w:p>
+            <w:r>
+              <w:t xml:space="preserve">To fulfil </w:t>
+            </w:r>
+            <w:r>
+              <w:t>in humility</w:t>
+            </w:r>
+          </w:p>
+          <w:p>
+            <w:r>
+              <w:t>That which was written</w:t>
+            </w:r>
+            <w:r>
+              <w:t>.</w:t>
+            </w:r>
+          </w:p>
         </w:tc>
         <w:tc>
           <w:tcPr>
@@ -602,6 +915,33 @@
             <w:pPr>
               <w:ind w:left="196" w:hanging="196"/>
             </w:pPr>
+            <w:r>
+              <w:t>And after that, Simeon,</w:t>
+            </w:r>
+          </w:p>
+          <w:p>
+            <w:pPr>
+              <w:ind w:left="196" w:hanging="196"/>
+            </w:pPr>
+            <w:r>
+              <w:t>Having carried Him in his arms,</w:t>
+            </w:r>
+          </w:p>
+          <w:p>
+            <w:pPr>
+              <w:ind w:left="196" w:hanging="196"/>
+            </w:pPr>
+            <w:r>
+              <w:t>Opened his mouth</w:t>
+            </w:r>
+          </w:p>
+          <w:p>
+            <w:pPr>
+              <w:ind w:left="196" w:hanging="196"/>
+            </w:pPr>
+            <w:r>
+              <w:t>And blessed the Lord of the ages,</w:t>
+            </w:r>
           </w:p>
         </w:tc>
         <w:tc>
@@ -647,6 +987,36 @@
             <w:pPr>
               <w:ind w:left="196" w:hanging="196"/>
             </w:pPr>
+            <w:r>
+              <w:t xml:space="preserve">“Now, O my Master, You will let </w:t>
+            </w:r>
+          </w:p>
+          <w:p>
+            <w:pPr>
+              <w:ind w:left="196" w:hanging="196"/>
+            </w:pPr>
+            <w:r>
+              <w:t>Your servant</w:t>
+            </w:r>
+            <w:r>
+              <w:t xml:space="preserve"> depart in peace</w:t>
+            </w:r>
+          </w:p>
+          <w:p>
+            <w:pPr>
+              <w:ind w:left="196" w:hanging="196"/>
+            </w:pPr>
+            <w:r>
+              <w:t>According to Your word: For</w:t>
+            </w:r>
+          </w:p>
+          <w:p>
+            <w:pPr>
+              <w:ind w:left="196" w:hanging="196"/>
+            </w:pPr>
+            <w:r>
+              <w:t xml:space="preserve">My eyes have seen Your salvation.” </w:t>
+            </w:r>
           </w:p>
         </w:tc>
         <w:tc>
@@ -692,6 +1062,33 @@
             <w:pPr>
               <w:ind w:left="196" w:hanging="196"/>
             </w:pPr>
+            <w:r>
+              <w:t>And Anna the prophetess,</w:t>
+            </w:r>
+          </w:p>
+          <w:p>
+            <w:pPr>
+              <w:ind w:left="196" w:hanging="196"/>
+            </w:pPr>
+            <w:r>
+              <w:t>The daughter of Phanuel</w:t>
+            </w:r>
+          </w:p>
+          <w:p>
+            <w:pPr>
+              <w:ind w:left="196" w:hanging="196"/>
+            </w:pPr>
+            <w:r>
+              <w:t>Came with rejoicing,</w:t>
+            </w:r>
+          </w:p>
+          <w:p>
+            <w:pPr>
+              <w:ind w:left="196" w:hanging="196"/>
+            </w:pPr>
+            <w:r>
+              <w:t>And confessed,</w:t>
+            </w:r>
           </w:p>
         </w:tc>
         <w:tc>
@@ -715,7 +1112,11 @@
               <w:pStyle w:val="Coptic"/>
             </w:pPr>
             <w:r>
-              <w:t>Ⲟⲩⲱ̀ⲟⲩ ⲛⲁⲕ ⲛⲉⲙ ⲟⲩⲧⲁⲓⲟ̀: ⲱ̀ ⲡⲁⲓⲡⲗⲟⲩⲥ ϧⲉⲛ ⲧⲉϥⲟⲩⲥⲓⲁ̀: Ⲡⲓⲛⲟⲩϯ ⲛ̀ⲣⲉϥⲑⲁⲙⲓⲟ̀: ⲙ̀ⲡⲓⲣⲱⲙⲓ ⲛ̀ⲁ̀ⲡⲁⲥ ϧⲉⲛ ⲧⲉϥⲟⲩ̀ⲓⲛⲁⲙ.</w:t>
+              <w:t xml:space="preserve">Ⲟⲩⲱ̀ⲟⲩ ⲛⲁⲕ ⲛⲉⲙ ⲟⲩⲧⲁⲓⲟ̀: ⲱ̀ </w:t>
+            </w:r>
+            <w:r>
+              <w:lastRenderedPageBreak/>
+              <w:t>ⲡⲁⲓⲡⲗⲟⲩⲥ ϧⲉⲛ ⲧⲉϥⲟⲩⲥⲓⲁ̀: Ⲡⲓⲛⲟⲩϯ ⲛ̀ⲣⲉϥⲑⲁⲙⲓⲟ̀: ⲙ̀ⲡⲓⲣⲱⲙⲓ ⲛ̀ⲁ̀ⲡⲁⲥ ϧⲉⲛ ⲧⲉϥⲟⲩ̀ⲓⲛⲁⲙ.</w:t>
             </w:r>
           </w:p>
         </w:tc>
@@ -725,18 +1126,79 @@
           </w:tcPr>
           <w:p>
             <w:r>
-              <w:t>To You is due the glory and the honor, O You the meek in He power, the Lord the Creator, the old man by His right.</w:t>
-            </w:r>
-          </w:p>
-        </w:tc>
-        <w:tc>
-          <w:tcPr>
-            <w:tcW w:w="1255" w:type="pct"/>
-          </w:tcPr>
-          <w:p>
-            <w:pPr>
-              <w:ind w:left="196" w:hanging="196"/>
-            </w:pPr>
+              <w:lastRenderedPageBreak/>
+              <w:t xml:space="preserve">To You is due the glory and the </w:t>
+            </w:r>
+            <w:r>
+              <w:lastRenderedPageBreak/>
+              <w:t>honor, O You the meek in He power, the Lord the Creator, the</w:t>
+            </w:r>
+            <w:r>
+              <w:t xml:space="preserve"> old man</w:t>
+            </w:r>
+            <w:r>
+              <w:t xml:space="preserve"> </w:t>
+            </w:r>
+            <w:r>
+              <w:t>by His right</w:t>
+            </w:r>
+            <w:r>
+              <w:t>.</w:t>
+            </w:r>
+          </w:p>
+        </w:tc>
+        <w:tc>
+          <w:tcPr>
+            <w:tcW w:w="1255" w:type="pct"/>
+          </w:tcPr>
+          <w:p>
+            <w:pPr>
+              <w:ind w:left="196" w:hanging="196"/>
+            </w:pPr>
+            <w:r>
+              <w:lastRenderedPageBreak/>
+              <w:t xml:space="preserve">The glory and the honour are due </w:t>
+            </w:r>
+            <w:r>
+              <w:lastRenderedPageBreak/>
+              <w:t>to You,</w:t>
+            </w:r>
+          </w:p>
+          <w:p>
+            <w:pPr>
+              <w:ind w:left="196" w:hanging="196"/>
+            </w:pPr>
+            <w:r>
+              <w:t>O You who are meek in Your power,</w:t>
+            </w:r>
+          </w:p>
+          <w:p>
+            <w:pPr>
+              <w:ind w:left="196" w:hanging="196"/>
+            </w:pPr>
+            <w:r>
+              <w:t>The Lord, the Creator</w:t>
+            </w:r>
+          </w:p>
+          <w:p>
+            <w:pPr>
+              <w:ind w:left="196" w:hanging="196"/>
+            </w:pPr>
+            <w:r>
+              <w:t xml:space="preserve">The </w:t>
+            </w:r>
+            <w:r>
+              <w:t>Ancient one at</w:t>
+            </w:r>
+            <w:r>
+              <w:t xml:space="preserve"> His right</w:t>
+            </w:r>
+            <w:r>
+              <w:t xml:space="preserve"> hand</w:t>
+            </w:r>
+            <w:r>
+              <w:t>.</w:t>
+            </w:r>
           </w:p>
         </w:tc>
         <w:tc>
@@ -760,11 +1222,8 @@
               <w:pStyle w:val="Coptic"/>
             </w:pPr>
             <w:r>
-              <w:t xml:space="preserve">Ⲡⲉⲕⲣⲁⲛ ϩⲟⲗⲭ ⲟⲩⲟϩ </w:t>
-            </w:r>
-            <w:r>
               <w:lastRenderedPageBreak/>
-              <w:t>ϥ̀ⲥ̀ⲙⲁⲣⲱⲟⲩⲧ: ϧⲉⲛ ⲣⲱⲟⲩ ⲛ̀ⲛⲏⲉⲑⲟⲩⲁⲃ ⲛ̀ⲧⲁⲕ: ⲧⲉⲛⲟⲩⲱϣⲧ ⲙ̀ⲙⲟⲕ ⲛⲉⲙ Ⲡⲉⲕⲓⲱⲧ ⲙ̀ⲙⲟⲕ ⲛⲉⲙ Ⲡⲉⲕⲓⲱⲧ: ⲛⲉⲙ Ⲡⲓⲡ̄ⲛ̄ⲁ̄ ⲉ̄ⲑ̄ⲩ̄.</w:t>
+              <w:t>Ⲡⲉⲕⲣⲁⲛ ϩⲟⲗⲭ ⲟⲩⲟϩ ϥ̀ⲥ̀ⲙⲁⲣⲱⲟⲩⲧ: ϧⲉⲛ ⲣⲱⲟⲩ ⲛ̀ⲛⲏⲉⲑⲟⲩⲁⲃ ⲛ̀ⲧⲁⲕ: ⲧⲉⲛⲟⲩⲱϣⲧ ⲙ̀ⲙⲟⲕ ⲛⲉⲙ Ⲡⲉⲕⲓⲱⲧ ⲙ̀ⲙⲟⲕ ⲛⲉⲙ Ⲡⲉⲕⲓⲱⲧ: ⲛⲉⲙ Ⲡⲓⲡ̄ⲛ̄ⲁ̄ ⲉ̄ⲑ̄ⲩ̄.</w:t>
             </w:r>
           </w:p>
         </w:tc>
@@ -774,23 +1233,45 @@
           </w:tcPr>
           <w:p>
             <w:r>
-              <w:lastRenderedPageBreak/>
-              <w:t xml:space="preserve">Your name is sweat and blessed, </w:t>
-            </w:r>
-            <w:r>
-              <w:lastRenderedPageBreak/>
-              <w:t>in the mouths of Your saints, and worship You with your Father, and the Holy Spirit.</w:t>
-            </w:r>
-          </w:p>
-        </w:tc>
-        <w:tc>
-          <w:tcPr>
-            <w:tcW w:w="1255" w:type="pct"/>
-          </w:tcPr>
-          <w:p>
-            <w:pPr>
-              <w:ind w:left="196" w:hanging="196"/>
-            </w:pPr>
+              <w:t>Your name is sweat and blessed, in the mouths of Your saints, and worship You with your Father, and the Holy Spirit.</w:t>
+            </w:r>
+          </w:p>
+        </w:tc>
+        <w:tc>
+          <w:tcPr>
+            <w:tcW w:w="1255" w:type="pct"/>
+          </w:tcPr>
+          <w:p>
+            <w:pPr>
+              <w:ind w:left="196" w:hanging="196"/>
+            </w:pPr>
+            <w:r>
+              <w:t>Your Name is blessed and sweet,</w:t>
+            </w:r>
+          </w:p>
+          <w:p>
+            <w:pPr>
+              <w:ind w:left="196" w:hanging="196"/>
+            </w:pPr>
+            <w:r>
+              <w:t>On the lips of Your saints.</w:t>
+            </w:r>
+          </w:p>
+          <w:p>
+            <w:pPr>
+              <w:ind w:left="196" w:hanging="196"/>
+            </w:pPr>
+            <w:r>
+              <w:t>We worship You with Your Father</w:t>
+            </w:r>
+          </w:p>
+          <w:p>
+            <w:pPr>
+              <w:ind w:left="196" w:hanging="196"/>
+            </w:pPr>
+            <w:r>
+              <w:t>And the Holy Spirit.</w:t>
+            </w:r>
           </w:p>
         </w:tc>
         <w:tc>
@@ -814,7 +1295,6 @@
               <w:pStyle w:val="Coptic"/>
             </w:pPr>
             <w:r>
-              <w:lastRenderedPageBreak/>
               <w:t>Ⲣⲱⲓⲥ ⲛ̀ⲟⲩⲟⲛ ⲛⲓⲃⲉⲛ: ⲉⲩϩⲱⲥ ⲉ̀ⲣⲟϥ ⲉⲩⲉⲣⲙⲉⲑⲣⲉ ⲛⲁϥ ⲁⲗⲏⲑⲱⲥ: ⲛⲓⲙⲁⲛⲉ̀ⲥⲱⲟⲩ ⲛⲉⲙ ⲛⲓⲙⲁⲅⲟⲥ: ⲛⲉⲙ ⲡ̀ⲭⲟⲣⲟⲥ ⲛ̀ⲛⲓⲁⲅⲅⲉⲗⲟⲥ.</w:t>
             </w:r>
           </w:p>
@@ -837,6 +1317,33 @@
             <w:pPr>
               <w:ind w:left="196" w:hanging="196"/>
             </w:pPr>
+            <w:r>
+              <w:t>All of you, behold,</w:t>
+            </w:r>
+          </w:p>
+          <w:p>
+            <w:pPr>
+              <w:ind w:left="196" w:hanging="196"/>
+            </w:pPr>
+            <w:r>
+              <w:t>Praise and confess Him</w:t>
+            </w:r>
+          </w:p>
+          <w:p>
+            <w:pPr>
+              <w:ind w:left="196" w:hanging="196"/>
+            </w:pPr>
+            <w:r>
+              <w:t>With the shepherds, the Wise Men,</w:t>
+            </w:r>
+          </w:p>
+          <w:p>
+            <w:pPr>
+              <w:ind w:left="196" w:hanging="196"/>
+            </w:pPr>
+            <w:r>
+              <w:t>And the angelic orders.</w:t>
+            </w:r>
           </w:p>
         </w:tc>
         <w:tc>
@@ -882,6 +1389,38 @@
             <w:pPr>
               <w:ind w:left="196" w:hanging="196"/>
             </w:pPr>
+            <w:r>
+              <w:t>And with Simeon and Anna the Prophetess,</w:t>
+            </w:r>
+          </w:p>
+          <w:p>
+            <w:pPr>
+              <w:ind w:left="196" w:hanging="196"/>
+            </w:pPr>
+            <w:r>
+              <w:t>With the voice of the Father,</w:t>
+            </w:r>
+          </w:p>
+          <w:p>
+            <w:pPr>
+              <w:ind w:left="196" w:hanging="196"/>
+            </w:pPr>
+            <w:r>
+              <w:t>With John the Baptist,</w:t>
+            </w:r>
+          </w:p>
+          <w:p>
+            <w:pPr>
+              <w:ind w:left="196" w:hanging="196"/>
+            </w:pPr>
+            <w:r>
+              <w:t>And his father Zechariah.</w:t>
+            </w:r>
+          </w:p>
+          <w:p>
+            <w:pPr>
+              <w:ind w:left="196" w:hanging="196"/>
+            </w:pPr>
           </w:p>
         </w:tc>
         <w:tc>
@@ -927,6 +1466,33 @@
             <w:pPr>
               <w:ind w:left="196" w:hanging="196"/>
             </w:pPr>
+            <w:r>
+              <w:t>Therefore David rejoiced,</w:t>
+            </w:r>
+          </w:p>
+          <w:p>
+            <w:pPr>
+              <w:ind w:left="196" w:hanging="196"/>
+            </w:pPr>
+            <w:r>
+              <w:t>With authority,</w:t>
+            </w:r>
+          </w:p>
+          <w:p>
+            <w:pPr>
+              <w:ind w:left="196" w:hanging="196"/>
+            </w:pPr>
+            <w:r>
+              <w:t>Therefor they present,</w:t>
+            </w:r>
+          </w:p>
+          <w:p>
+            <w:pPr>
+              <w:ind w:left="196" w:hanging="196"/>
+            </w:pPr>
+            <w:r>
+              <w:t>Rams on Your altar.</w:t>
+            </w:r>
           </w:p>
         </w:tc>
         <w:tc>
@@ -972,6 +1538,33 @@
             <w:pPr>
               <w:ind w:left="196" w:hanging="196"/>
             </w:pPr>
+            <w:r>
+              <w:t>Immanuel, the Son of God,</w:t>
+            </w:r>
+          </w:p>
+          <w:p>
+            <w:pPr>
+              <w:ind w:left="196" w:hanging="196"/>
+            </w:pPr>
+            <w:r>
+              <w:t>Is the true Sacrifice,</w:t>
+            </w:r>
+          </w:p>
+          <w:p>
+            <w:pPr>
+              <w:ind w:left="196" w:hanging="196"/>
+            </w:pPr>
+            <w:r>
+              <w:t>The oblation and burnt offering,</w:t>
+            </w:r>
+          </w:p>
+          <w:p>
+            <w:pPr>
+              <w:ind w:left="196" w:hanging="196"/>
+            </w:pPr>
+            <w:r>
+              <w:t>Placed on the Altar.</w:t>
+            </w:r>
           </w:p>
         </w:tc>
         <w:tc>
@@ -995,7 +1588,11 @@
               <w:pStyle w:val="Coptic"/>
             </w:pPr>
             <w:r>
-              <w:t>Ⲫⲏⲉ̀ⲧⲁⲩⲉⲛϥ ⲉ̀ⲡ̀ϣⲱⲓ ⲙ̀ⲙⲟϥ: ϩⲓϫⲉⲛ ⲡⲓϣⲉ ⲛ̀ⲧⲉ ⲡⲓⲥ̀ⲧⲁⲩⲫⲣⲟⲥ: ϧⲉⲛ ⲡⲉϥⲟⲩⲱϣ ⲙ̀ⲙⲓⲛ ⲙ̀ⲙⲟϥ ⲉⲑⲃⲉ ⲡ̀ⲧⲟⲩⲃⲟ ⲙ̀ⲡⲓⲕⲟⲥⲙⲟⲥ.</w:t>
+              <w:t xml:space="preserve">Ⲫⲏⲉ̀ⲧⲁⲩⲉⲛϥ ⲉ̀ⲡ̀ϣⲱⲓ ⲙ̀ⲙⲟϥ: ϩⲓϫⲉⲛ ⲡⲓϣⲉ ⲛ̀ⲧⲉ ⲡⲓⲥ̀ⲧⲁⲩⲫⲣⲟⲥ: ϧⲉⲛ ⲡⲉϥⲟⲩⲱϣ ⲙ̀ⲙⲓⲛ ⲙ̀ⲙⲟϥ ⲉⲑⲃⲉ </w:t>
+            </w:r>
+            <w:r>
+              <w:lastRenderedPageBreak/>
+              <w:t>ⲡ̀ⲧⲟⲩⲃⲟ ⲙ̀ⲡⲓⲕⲟⲥⲙⲟⲥ.</w:t>
             </w:r>
           </w:p>
         </w:tc>
@@ -1005,6 +1602,7 @@
           </w:tcPr>
           <w:p>
             <w:r>
+              <w:lastRenderedPageBreak/>
               <w:t>Who was raised, on the wood of the cross, with His will alone, for the purification of the world.</w:t>
             </w:r>
           </w:p>
@@ -1017,6 +1615,34 @@
             <w:pPr>
               <w:ind w:left="196" w:hanging="196"/>
             </w:pPr>
+            <w:r>
+              <w:t>He Who was raised</w:t>
+            </w:r>
+          </w:p>
+          <w:p>
+            <w:pPr>
+              <w:ind w:left="196" w:hanging="196"/>
+            </w:pPr>
+            <w:r>
+              <w:t>On the Wood of the Cross,</w:t>
+            </w:r>
+          </w:p>
+          <w:p>
+            <w:pPr>
+              <w:ind w:left="196" w:hanging="196"/>
+            </w:pPr>
+            <w:r>
+              <w:t>By His will alone,</w:t>
+            </w:r>
+          </w:p>
+          <w:p>
+            <w:pPr>
+              <w:ind w:left="196" w:hanging="196"/>
+            </w:pPr>
+            <w:r>
+              <w:lastRenderedPageBreak/>
+              <w:t>For the purification of the world.</w:t>
+            </w:r>
           </w:p>
         </w:tc>
         <w:tc>
@@ -1040,6 +1666,7 @@
               <w:pStyle w:val="Coptic"/>
             </w:pPr>
             <w:r>
+              <w:lastRenderedPageBreak/>
               <w:t>Ⲭⲟⲩⲁⲃ ⲛ̀ⲑⲟⲕ ϧⲉⲛ ⲟⲩⲙⲉⲑⲙⲏⲓ: ⲱ̀ ⲫⲏⲉ̀ⲧⲁϥϫⲉⲕ ϯⲙⲉⲧⲣⲱⲙⲓ: ⲟⲩⲟϩ ⲛ̀ⲑⲟϥ ⲟⲩⲛⲟⲩϯ ⲙ̀ⲙⲏⲓ: ϧⲉⲛ ⲡ̀ϫⲱⲕ ⲛ̀ⲧⲉϥⲙⲉⲑⲛⲟⲩϯ ⲛ̀ϣ̀ⲫⲏⲣⲓ.</w:t>
             </w:r>
           </w:p>
@@ -1065,6 +1692,56 @@
               </w:tabs>
               <w:ind w:left="196" w:hanging="196"/>
             </w:pPr>
+            <w:r>
+              <w:t>Holy are You in truth,</w:t>
+            </w:r>
+          </w:p>
+          <w:p>
+            <w:pPr>
+              <w:tabs>
+                <w:tab w:val="left" w:pos="2040"/>
+              </w:tabs>
+              <w:ind w:left="196" w:hanging="196"/>
+            </w:pPr>
+            <w:r>
+              <w:t>Who are perfectly human,</w:t>
+            </w:r>
+          </w:p>
+          <w:p>
+            <w:pPr>
+              <w:tabs>
+                <w:tab w:val="left" w:pos="2040"/>
+              </w:tabs>
+              <w:ind w:left="196" w:hanging="196"/>
+            </w:pPr>
+            <w:r>
+              <w:t>And God in truth in</w:t>
+            </w:r>
+          </w:p>
+          <w:p>
+            <w:pPr>
+              <w:tabs>
+                <w:tab w:val="left" w:pos="2040"/>
+              </w:tabs>
+              <w:ind w:left="196" w:hanging="196"/>
+            </w:pPr>
+            <w:r>
+              <w:t xml:space="preserve">The perfection of Your wondrous </w:t>
+            </w:r>
+            <w:commentRangeStart w:id="1"/>
+            <w:r>
+              <w:t>divinity</w:t>
+            </w:r>
+            <w:commentRangeEnd w:id="1"/>
+            <w:r>
+              <w:rPr>
+                <w:rStyle w:val="CommentReference"/>
+              </w:rPr>
+              <w:commentReference w:id="1"/>
+            </w:r>
+            <w:r>
+              <w:t>.</w:t>
+            </w:r>
           </w:p>
         </w:tc>
         <w:tc>
@@ -1110,6 +1787,33 @@
             <w:pPr>
               <w:ind w:left="196" w:hanging="196"/>
             </w:pPr>
+            <w:r>
+              <w:t>Grant coolness and repose</w:t>
+            </w:r>
+          </w:p>
+          <w:p>
+            <w:pPr>
+              <w:ind w:left="196" w:hanging="196"/>
+            </w:pPr>
+            <w:r>
+              <w:t>To all of Your people,</w:t>
+            </w:r>
+          </w:p>
+          <w:p>
+            <w:pPr>
+              <w:ind w:left="196" w:hanging="196"/>
+            </w:pPr>
+            <w:r>
+              <w:t>In the bosoms of the patriarchs,</w:t>
+            </w:r>
+          </w:p>
+          <w:p>
+            <w:pPr>
+              <w:ind w:left="196" w:hanging="196"/>
+            </w:pPr>
+            <w:r>
+              <w:t>Abraham, Isaac, and Jacob.</w:t>
+            </w:r>
           </w:p>
         </w:tc>
         <w:tc>
@@ -1139,42 +1843,69 @@
               <w:rPr>
                 <w:rFonts w:eastAsia="Arial Unicode MS" w:cs="FreeSerifAvvaShenouda"/>
               </w:rPr>
-              <w:t xml:space="preserve">Ⲱ ⲡⲓⲣⲁⲛ ⲉⲑⲙⲉϩ ⲛ̀ⲱ̀ⲟⲩ: ⲱ̀ ⲡⲓⲣⲁⲛ </w:t>
-            </w:r>
+              <w:t>Ⲱ ⲡⲓⲣⲁⲛ ⲉⲑⲙⲉϩ ⲛ̀ⲱ̀ⲟⲩ: ⲱ̀ ⲡⲓⲣⲁⲛ ⲉⲑⲙⲉϩ ⲛ̀ⲥ̀ⲙⲟⲩ: ⲙⲁϩⲙⲉⲧ ⲉ̀ⲃⲟⲗϩⲁ ⲡⲓⲡⲉⲧϩⲱⲟⲩ: ⲛⲉⲙ ⲉ̀ⲃⲟⲗϩⲁ ⲡ̀ⲉⲣϣⲓϣⲓ ⲛ̀ⲧⲉ ⲫ̀ⲙⲟⲩ.</w:t>
+            </w:r>
+          </w:p>
+        </w:tc>
+        <w:tc>
+          <w:tcPr>
+            <w:tcW w:w="1242" w:type="pct"/>
+          </w:tcPr>
+          <w:p>
+            <w:r>
+              <w:t xml:space="preserve">O name full of Glory, O name full of blessing, deliver us from the evil one, from the prince of the </w:t>
+            </w:r>
+            <w:commentRangeStart w:id="2"/>
+            <w:r>
+              <w:t>death</w:t>
+            </w:r>
+            <w:commentRangeEnd w:id="2"/>
             <w:r>
               <w:rPr>
-                <w:rFonts w:eastAsia="Arial Unicode MS" w:cs="FreeSerifAvvaShenouda"/>
+                <w:rStyle w:val="CommentReference"/>
               </w:rPr>
-              <w:lastRenderedPageBreak/>
-              <w:t>ⲉⲑⲙⲉϩ ⲛ̀ⲥ̀ⲙⲟⲩ: ⲙⲁϩⲙⲉⲧ ⲉ̀ⲃⲟⲗϩⲁ ⲡⲓⲡⲉⲧϩⲱⲟⲩ: ⲛⲉⲙ ⲉ̀ⲃⲟⲗϩⲁ ⲡ̀ⲉⲣϣⲓϣⲓ ⲛ̀ⲧⲉ ⲫ̀ⲙⲟⲩ.</w:t>
-            </w:r>
-          </w:p>
-        </w:tc>
-        <w:tc>
-          <w:tcPr>
-            <w:tcW w:w="1242" w:type="pct"/>
-          </w:tcPr>
-          <w:p>
-            <w:r>
-              <w:lastRenderedPageBreak/>
-              <w:t xml:space="preserve">O name full of Glory, O name </w:t>
-            </w:r>
-            <w:r>
-              <w:lastRenderedPageBreak/>
-              <w:t>full of blessing, deliver us from the evil one, from the prince of the death.</w:t>
-            </w:r>
-            <w:bookmarkStart w:id="0" w:name="_GoBack"/>
-            <w:bookmarkEnd w:id="0"/>
-          </w:p>
-        </w:tc>
-        <w:tc>
-          <w:tcPr>
-            <w:tcW w:w="1255" w:type="pct"/>
-          </w:tcPr>
-          <w:p>
-            <w:pPr>
-              <w:ind w:left="196" w:hanging="196"/>
-            </w:pPr>
+              <w:commentReference w:id="2"/>
+            </w:r>
+            <w:r>
+              <w:t>.</w:t>
+            </w:r>
+          </w:p>
+        </w:tc>
+        <w:tc>
+          <w:tcPr>
+            <w:tcW w:w="1255" w:type="pct"/>
+          </w:tcPr>
+          <w:p>
+            <w:pPr>
+              <w:ind w:left="196" w:hanging="196"/>
+            </w:pPr>
+            <w:r>
+              <w:t>O Name full of glory,</w:t>
+            </w:r>
+          </w:p>
+          <w:p>
+            <w:pPr>
+              <w:ind w:left="196" w:hanging="196"/>
+            </w:pPr>
+            <w:r>
+              <w:t>O Name full of blessing,</w:t>
+            </w:r>
+          </w:p>
+          <w:p>
+            <w:pPr>
+              <w:ind w:left="196" w:hanging="196"/>
+            </w:pPr>
+            <w:r>
+              <w:t>Delivers us from the evil one,</w:t>
+            </w:r>
+          </w:p>
+          <w:p>
+            <w:pPr>
+              <w:ind w:left="196" w:hanging="196"/>
+            </w:pPr>
+            <w:r>
+              <w:t>The prince of death.</w:t>
+            </w:r>
           </w:p>
         </w:tc>
         <w:tc>
@@ -1202,6 +1933,66 @@
     </w:sectPr>
   </w:body>
 </w:document>
+</file>
+
+<file path=word/comments.xml><?xml version="1.0" encoding="utf-8"?>
+<w:comments xmlns:wpc="http://schemas.microsoft.com/office/word/2010/wordprocessingCanvas" xmlns:mc="http://schemas.openxmlformats.org/markup-compatibility/2006" xmlns:o="urn:schemas-microsoft-com:office:office" xmlns:r="http://schemas.openxmlformats.org/officeDocument/2006/relationships" xmlns:m="http://schemas.openxmlformats.org/officeDocument/2006/math" xmlns:v="urn:schemas-microsoft-com:vml" xmlns:wp14="http://schemas.microsoft.com/office/word/2010/wordprocessingDrawing" xmlns:wp="http://schemas.openxmlformats.org/drawingml/2006/wordprocessingDrawing" xmlns:w10="urn:schemas-microsoft-com:office:word" xmlns:w="http://schemas.openxmlformats.org/wordprocessingml/2006/main" xmlns:w14="http://schemas.microsoft.com/office/word/2010/wordml" xmlns:wpg="http://schemas.microsoft.com/office/word/2010/wordprocessingGroup" xmlns:wpi="http://schemas.microsoft.com/office/word/2010/wordprocessingInk" xmlns:wne="http://schemas.microsoft.com/office/word/2006/wordml" xmlns:wps="http://schemas.microsoft.com/office/word/2010/wordprocessingShape" mc:Ignorable="w14 wp14">
+  <w:comment w:id="0" w:author="Windows User" w:date="2015-05-11T09:23:00Z" w:initials="WU">
+    <w:p>
+      <w:pPr>
+        <w:pStyle w:val="CommentText"/>
+      </w:pPr>
+      <w:r>
+        <w:rPr>
+          <w:rStyle w:val="CommentReference"/>
+        </w:rPr>
+        <w:annotationRef/>
+      </w:r>
+      <w:r>
+        <w:t>What on earth does this mean?</w:t>
+      </w:r>
+    </w:p>
+    <w:p>
+      <w:pPr>
+        <w:pStyle w:val="CommentText"/>
+      </w:pPr>
+    </w:p>
+  </w:comment>
+  <w:comment w:id="1" w:author="Windows User" w:date="2015-05-11T09:39:00Z" w:initials="WU">
+    <w:p>
+      <w:pPr>
+        <w:pStyle w:val="CommentText"/>
+      </w:pPr>
+      <w:r>
+        <w:rPr>
+          <w:rStyle w:val="CommentReference"/>
+        </w:rPr>
+        <w:annotationRef/>
+      </w:r>
+      <w:r>
+        <w:t>Godhead?</w:t>
+      </w:r>
+    </w:p>
+  </w:comment>
+  <w:comment w:id="2" w:author="Windows User" w:date="2015-05-11T09:42:00Z" w:initials="WU">
+    <w:p>
+      <w:pPr>
+        <w:pStyle w:val="CommentText"/>
+      </w:pPr>
+      <w:r>
+        <w:rPr>
+          <w:rStyle w:val="CommentReference"/>
+        </w:rPr>
+        <w:annotationRef/>
+      </w:r>
+      <w:r>
+        <w:t>Accurate?</w:t>
+      </w:r>
+      <w:bookmarkStart w:id="3" w:name="_GoBack"/>
+      <w:bookmarkEnd w:id="3"/>
+    </w:p>
+  </w:comment>
+</w:comments>
 </file>
 
 <file path=word/endnotes.xml><?xml version="1.0" encoding="utf-8"?>
@@ -2142,7 +2933,7 @@
 </file>
 
 <file path=customXml/itemProps1.xml><?xml version="1.0" encoding="utf-8"?>
-<ds:datastoreItem xmlns:ds="http://schemas.openxmlformats.org/officeDocument/2006/customXml" ds:itemID="{B6BB2D59-4287-414C-B097-76D718F369F9}">
+<ds:datastoreItem xmlns:ds="http://schemas.openxmlformats.org/officeDocument/2006/customXml" ds:itemID="{677D16C8-30EB-4E1A-BBCC-FF99FABA470B}">
   <ds:schemaRefs>
     <ds:schemaRef ds:uri="http://schemas.openxmlformats.org/officeDocument/2006/bibliography"/>
   </ds:schemaRefs>

</xml_diff>